<commit_message>
Update CV: add new job
</commit_message>
<xml_diff>
--- a/docs/resume.docx
+++ b/docs/resume.docx
@@ -7,10 +7,10 @@
         <w:pStyle w:val="Heading1"/>
       </w:pPr>
       <w:bookmarkStart w:id="21" w:name="mustafa-simav"/>
+      <w:r>
+        <w:t xml:space="preserve">Mustafa Simav</w:t>
+      </w:r>
       <w:bookmarkEnd w:id="21"/>
-      <w:r>
-        <w:t xml:space="preserve">Mustafa Simav</w:t>
-      </w:r>
     </w:p>
     <w:p>
       <w:pPr>
@@ -31,43 +31,43 @@
       <w:pPr>
         <w:pStyle w:val="Heading2"/>
       </w:pPr>
-      <w:bookmarkStart w:id="22" w:name="education"/>
+      <w:bookmarkStart w:id="22" w:name="experience"/>
+      <w:r>
+        <w:t xml:space="preserve">Experience</w:t>
+      </w:r>
       <w:bookmarkEnd w:id="22"/>
-      <w:r>
-        <w:t xml:space="preserve">Education</w:t>
-      </w:r>
     </w:p>
     <w:p>
       <w:pPr>
         <w:pStyle w:val="DefinitionTerm"/>
       </w:pPr>
       <w:r>
-        <w:t xml:space="preserve">2009-2018 (expected)</w:t>
-      </w:r>
-    </w:p>
-    <w:p>
-      <w:pPr>
-        <w:pStyle w:val="Compact"/>
+        <w:t xml:space="preserve">Apr 2018-Now</w:t>
+      </w:r>
+    </w:p>
+    <w:p>
+      <w:pPr>
         <w:pStyle w:val="Definition"/>
       </w:pPr>
       <w:r>
         <w:rPr>
           <w:b/>
         </w:rPr>
-        <w:t xml:space="preserve">Computer Engineering</w:t>
-      </w:r>
-      <w:r>
-        <w:t xml:space="preserve">; TOBB University of Economics and Technology (Ankara)</w:t>
-      </w:r>
-    </w:p>
-    <w:p>
-      <w:pPr>
-        <w:pStyle w:val="Heading2"/>
-      </w:pPr>
-      <w:bookmarkStart w:id="23" w:name="experience"/>
-      <w:bookmarkEnd w:id="23"/>
-      <w:r>
-        <w:t xml:space="preserve">Experience</w:t>
+        <w:t xml:space="preserve">Software Developer at Logsign</w:t>
+      </w:r>
+    </w:p>
+    <w:p>
+      <w:pPr>
+        <w:pStyle w:val="Definition"/>
+      </w:pPr>
+      <w:r>
+        <w:t xml:space="preserve">As a software developer, I build a new product with Golang, create a CI/CD pipeline with Jenkins,</w:t>
+      </w:r>
+      <w:r>
+        <w:t xml:space="preserve"> </w:t>
+      </w:r>
+      <w:r>
+        <w:t xml:space="preserve">integrate end-to-end testing infrastructure with docker into Jenkins as well as mentoring junior developers in the team.</w:t>
       </w:r>
     </w:p>
     <w:p>
@@ -75,7 +75,7 @@
         <w:pStyle w:val="DefinitionTerm"/>
       </w:pPr>
       <w:r>
-        <w:t xml:space="preserve">Jan 2014-Now</w:t>
+        <w:t xml:space="preserve">Jan 2014-Mar 2018</w:t>
       </w:r>
     </w:p>
     <w:p>
@@ -111,86 +111,53 @@
     </w:p>
     <w:p>
       <w:pPr>
+        <w:pStyle w:val="Heading2"/>
+      </w:pPr>
+      <w:bookmarkStart w:id="23" w:name="education"/>
+      <w:r>
+        <w:t xml:space="preserve">Education</w:t>
+      </w:r>
+      <w:bookmarkEnd w:id="23"/>
+    </w:p>
+    <w:p>
+      <w:pPr>
         <w:pStyle w:val="DefinitionTerm"/>
       </w:pPr>
       <w:r>
-        <w:t xml:space="preserve">Dec 2012-Apr 2013</w:t>
-      </w:r>
-    </w:p>
-    <w:p>
-      <w:pPr>
+        <w:t xml:space="preserve">2009-2019 (expected)</w:t>
+      </w:r>
+    </w:p>
+    <w:p>
+      <w:pPr>
+        <w:pStyle w:val="Compact"/>
         <w:pStyle w:val="Definition"/>
       </w:pPr>
       <w:r>
         <w:rPr>
           <w:b/>
         </w:rPr>
-        <w:t xml:space="preserve">Intern at Labris Teknoloji</w:t>
-      </w:r>
-    </w:p>
-    <w:p>
-      <w:pPr>
-        <w:pStyle w:val="Definition"/>
-      </w:pPr>
-      <w:r>
-        <w:t xml:space="preserve">As a system administrator, I enhance company’s CentOS packages for network security device</w:t>
-      </w:r>
-      <w:r>
-        <w:t xml:space="preserve"> </w:t>
-      </w:r>
-      <w:r>
-        <w:t xml:space="preserve">and I migrated whole system from CentOS 5 to CentOS 6.</w:t>
-      </w:r>
+        <w:t xml:space="preserve">Computer Science</w:t>
+      </w:r>
+      <w:r>
+        <w:t xml:space="preserve">; TOBB University of Economics and Technology (Ankara)</w:t>
+      </w:r>
+    </w:p>
+    <w:p>
+      <w:pPr>
+        <w:pStyle w:val="Heading2"/>
+      </w:pPr>
+      <w:bookmarkStart w:id="24" w:name="projects"/>
+      <w:r>
+        <w:t xml:space="preserve">Projects</w:t>
+      </w:r>
+      <w:bookmarkEnd w:id="24"/>
     </w:p>
     <w:p>
       <w:pPr>
         <w:pStyle w:val="DefinitionTerm"/>
       </w:pPr>
       <w:r>
-        <w:t xml:space="preserve">Jan 2012-Apr 2012</w:t>
-      </w:r>
-    </w:p>
-    <w:p>
-      <w:pPr>
-        <w:pStyle w:val="Definition"/>
-      </w:pPr>
-      <w:r>
-        <w:rPr>
-          <w:b/>
-        </w:rPr>
-        <w:t xml:space="preserve">Intern at Anel ARGE</w:t>
-      </w:r>
-    </w:p>
-    <w:p>
-      <w:pPr>
-        <w:pStyle w:val="Definition"/>
-      </w:pPr>
-      <w:r>
-        <w:t xml:space="preserve">As a developer, I learned how to develop Android applications and improved my programming skill in Java.</w:t>
-      </w:r>
-      <w:r>
-        <w:t xml:space="preserve"> </w:t>
-      </w:r>
-      <w:r>
-        <w:t xml:space="preserve">I also learned basics of functional testing, bug reporting and project management.</w:t>
-      </w:r>
-    </w:p>
-    <w:p>
-      <w:pPr>
-        <w:pStyle w:val="Heading2"/>
-      </w:pPr>
-      <w:bookmarkStart w:id="24" w:name="projects"/>
-      <w:bookmarkEnd w:id="24"/>
-      <w:r>
-        <w:t xml:space="preserve">Projects</w:t>
-      </w:r>
-    </w:p>
-    <w:p>
-      <w:pPr>
-        <w:pStyle w:val="DefinitionTerm"/>
-      </w:pPr>
-      <w:r>
-        <w:t xml:space="preserve">Activity Feed</w:t>
+        <w:t xml:space="preserve">Playbook Engine</w:t>
       </w:r>
     </w:p>
     <w:p>
@@ -207,7 +174,7 @@
         <w:t xml:space="preserve"> </w:t>
       </w:r>
       <w:r>
-        <w:t xml:space="preserve">Event driven activity tracking and audit system that supports various activities and complex queries</w:t>
+        <w:t xml:space="preserve">An engine that let users build complex automation scenarios and executes them on various events</w:t>
       </w:r>
     </w:p>
     <w:p>
@@ -220,20 +187,7 @@
         </w:numPr>
       </w:pPr>
       <w:r>
-        <w:t xml:space="preserve">Event consumer written in Scala, storage and query systems integrated current system in Java</w:t>
-      </w:r>
-    </w:p>
-    <w:p>
-      <w:pPr>
-        <w:pStyle w:val="Compact"/>
-        <w:pStyle w:val="Definition"/>
-        <w:numPr>
-          <w:numId w:val="1001"/>
-          <w:ilvl w:val="0"/>
-        </w:numPr>
-      </w:pPr>
-      <w:r>
-        <w:t xml:space="preserve">Built with http4s, circe and Monix</w:t>
+        <w:t xml:space="preserve">Built with Go with some extensions written in Python</w:t>
       </w:r>
     </w:p>
     <w:p>
@@ -241,15 +195,15 @@
         <w:pStyle w:val="DefinitionTerm"/>
       </w:pPr>
       <w:r>
-        <w:t xml:space="preserve">Open Performance</w:t>
-      </w:r>
-    </w:p>
-    <w:p>
-      <w:pPr>
-        <w:pStyle w:val="Definition"/>
-      </w:pPr>
-      <w:r>
-        <w:t xml:space="preserve">Performance management solution to establish and communicate goals and tangible achievements</w:t>
+        <w:t xml:space="preserve">Activity Feed</w:t>
+      </w:r>
+    </w:p>
+    <w:p>
+      <w:pPr>
+        <w:pStyle w:val="Definition"/>
+      </w:pPr>
+      <w:r>
+        <w:t xml:space="preserve">Event driven activity tracking and audit system that supports various activities and complex queries</w:t>
       </w:r>
     </w:p>
     <w:p>
@@ -262,7 +216,7 @@
         </w:numPr>
       </w:pPr>
       <w:r>
-        <w:t xml:space="preserve">Backend written in Scala</w:t>
+        <w:t xml:space="preserve">Event consumer written in Scala, storage and query systems integrated current system in Java</w:t>
       </w:r>
     </w:p>
     <w:p>
@@ -275,20 +229,7 @@
         </w:numPr>
       </w:pPr>
       <w:r>
-        <w:t xml:space="preserve">Built with home-grown http framework</w:t>
-      </w:r>
-    </w:p>
-    <w:p>
-      <w:pPr>
-        <w:pStyle w:val="Compact"/>
-        <w:pStyle w:val="Definition"/>
-        <w:numPr>
-          <w:numId w:val="1002"/>
-          <w:ilvl w:val="0"/>
-        </w:numPr>
-      </w:pPr>
-      <w:r>
-        <w:t xml:space="preserve">Modernizing legacy code and improving performance while implementing new features</w:t>
+        <w:t xml:space="preserve">Built with http4s, circe and Monix</w:t>
       </w:r>
     </w:p>
     <w:p>
@@ -296,15 +237,15 @@
         <w:pStyle w:val="DefinitionTerm"/>
       </w:pPr>
       <w:r>
-        <w:t xml:space="preserve">Pulse</w:t>
-      </w:r>
-    </w:p>
-    <w:p>
-      <w:pPr>
-        <w:pStyle w:val="Definition"/>
-      </w:pPr>
-      <w:r>
-        <w:t xml:space="preserve">Realtime data processing and visualization</w:t>
+        <w:t xml:space="preserve">Open Performance</w:t>
+      </w:r>
+    </w:p>
+    <w:p>
+      <w:pPr>
+        <w:pStyle w:val="Definition"/>
+      </w:pPr>
+      <w:r>
+        <w:t xml:space="preserve">Performance management solution to establish and communicate goals and tangible achievements</w:t>
       </w:r>
     </w:p>
     <w:p>
@@ -330,7 +271,7 @@
         </w:numPr>
       </w:pPr>
       <w:r>
-        <w:t xml:space="preserve">Built with Spray and Akka Reactive Streams</w:t>
+        <w:t xml:space="preserve">Built with home-grown http framework</w:t>
       </w:r>
     </w:p>
     <w:p>
@@ -343,7 +284,7 @@
         </w:numPr>
       </w:pPr>
       <w:r>
-        <w:t xml:space="preserve">Each data processing unit is a reactive stream, supervised by an actor in a Akka cluster for scalability and resilience</w:t>
+        <w:t xml:space="preserve">Modernizing legacy code and improving performance while implementing new features</w:t>
       </w:r>
     </w:p>
     <w:p>
@@ -351,15 +292,15 @@
         <w:pStyle w:val="DefinitionTerm"/>
       </w:pPr>
       <w:r>
-        <w:t xml:space="preserve">FitPartner</w:t>
-      </w:r>
-    </w:p>
-    <w:p>
-      <w:pPr>
-        <w:pStyle w:val="Definition"/>
-      </w:pPr>
-      <w:r>
-        <w:t xml:space="preserve">Mobile app for fitness tracking with a fitness partner</w:t>
+        <w:t xml:space="preserve">Pulse</w:t>
+      </w:r>
+    </w:p>
+    <w:p>
+      <w:pPr>
+        <w:pStyle w:val="Definition"/>
+      </w:pPr>
+      <w:r>
+        <w:t xml:space="preserve">Realtime data processing and visualization</w:t>
       </w:r>
     </w:p>
     <w:p>
@@ -372,7 +313,7 @@
         </w:numPr>
       </w:pPr>
       <w:r>
-        <w:t xml:space="preserve">Backend written in Ruby</w:t>
+        <w:t xml:space="preserve">Backend written in Scala</w:t>
       </w:r>
     </w:p>
     <w:p>
@@ -385,7 +326,20 @@
         </w:numPr>
       </w:pPr>
       <w:r>
-        <w:t xml:space="preserve">Built with Ruby on Rails</w:t>
+        <w:t xml:space="preserve">Built with Spray and Akka Reactive Streams</w:t>
+      </w:r>
+    </w:p>
+    <w:p>
+      <w:pPr>
+        <w:pStyle w:val="Compact"/>
+        <w:pStyle w:val="Definition"/>
+        <w:numPr>
+          <w:numId w:val="1004"/>
+          <w:ilvl w:val="0"/>
+        </w:numPr>
+      </w:pPr>
+      <w:r>
+        <w:t xml:space="preserve">Each data processing unit is a reactive stream, supervised by an actor in a Akka cluster for scalability and resilience</w:t>
       </w:r>
     </w:p>
     <w:p>
@@ -393,15 +347,15 @@
         <w:pStyle w:val="DefinitionTerm"/>
       </w:pPr>
       <w:r>
-        <w:t xml:space="preserve">SOR’UN</w:t>
-      </w:r>
-    </w:p>
-    <w:p>
-      <w:pPr>
-        <w:pStyle w:val="Definition"/>
-      </w:pPr>
-      <w:r>
-        <w:t xml:space="preserve">Mobile platform for realtime chat with call center agents</w:t>
+        <w:t xml:space="preserve">FitPartner</w:t>
+      </w:r>
+    </w:p>
+    <w:p>
+      <w:pPr>
+        <w:pStyle w:val="Definition"/>
+      </w:pPr>
+      <w:r>
+        <w:t xml:space="preserve">Mobile app for fitness tracking with a fitness partner</w:t>
       </w:r>
     </w:p>
     <w:p>
@@ -414,7 +368,7 @@
         </w:numPr>
       </w:pPr>
       <w:r>
-        <w:t xml:space="preserve">Written in Scala, built with Play Framework and akka</w:t>
+        <w:t xml:space="preserve">Backend written in Ruby</w:t>
       </w:r>
     </w:p>
     <w:p>
@@ -427,337 +381,163 @@
         </w:numPr>
       </w:pPr>
       <w:r>
-        <w:t xml:space="preserve">Every entity designed as an Actor, communicating each other by message passing</w:t>
-      </w:r>
+        <w:t xml:space="preserve">Built with Ruby on Rails</w:t>
+      </w:r>
+    </w:p>
+    <w:p>
+      <w:pPr>
+        <w:pStyle w:val="Heading2"/>
+      </w:pPr>
+      <w:bookmarkStart w:id="25" w:name="certifications"/>
+      <w:r>
+        <w:t xml:space="preserve">Certifications</w:t>
+      </w:r>
+      <w:bookmarkEnd w:id="25"/>
     </w:p>
     <w:p>
       <w:pPr>
         <w:pStyle w:val="Compact"/>
-        <w:pStyle w:val="Definition"/>
-        <w:numPr>
-          <w:numId w:val="1005"/>
-          <w:ilvl w:val="0"/>
-        </w:numPr>
-      </w:pPr>
-      <w:r>
-        <w:t xml:space="preserve">Client-Server communication over WebSockets</w:t>
-      </w:r>
-    </w:p>
-    <w:p>
-      <w:pPr>
-        <w:pStyle w:val="Compact"/>
-        <w:pStyle w:val="Definition"/>
-        <w:numPr>
-          <w:numId w:val="1005"/>
-          <w:ilvl w:val="0"/>
-        </w:numPr>
-      </w:pPr>
-      <w:r>
-        <w:t xml:space="preserve">Integrated with various call center solutions</w:t>
-      </w:r>
-    </w:p>
-    <w:p>
-      <w:pPr>
-        <w:pStyle w:val="DefinitionTerm"/>
-      </w:pPr>
-      <w:r>
-        <w:t xml:space="preserve">Mana Health</w:t>
-      </w:r>
-    </w:p>
-    <w:p>
-      <w:pPr>
-        <w:pStyle w:val="Definition"/>
-      </w:pPr>
-      <w:r>
-        <w:t xml:space="preserve">Patient medical data aggregator</w:t>
-      </w:r>
-    </w:p>
-    <w:p>
-      <w:pPr>
-        <w:pStyle w:val="Compact"/>
-        <w:pStyle w:val="Definition"/>
         <w:numPr>
           <w:numId w:val="1006"/>
           <w:ilvl w:val="0"/>
         </w:numPr>
       </w:pPr>
       <w:r>
-        <w:t xml:space="preserve">Worked as Java developer on existing project</w:t>
+        <w:t xml:space="preserve">AWS Certified Solutions Architect Associate</w:t>
+      </w:r>
+      <w:r>
+        <w:t xml:space="preserve"> </w:t>
+      </w:r>
+      <w:r>
+        <w:rPr>
+          <w:i/>
+        </w:rPr>
+        <w:t xml:space="preserve">(Expired)</w:t>
+      </w:r>
+      <w:r>
+        <w:t xml:space="preserve"> </w:t>
+      </w:r>
+      <w:r>
+        <w:t xml:space="preserve">-</w:t>
+      </w:r>
+      <w:r>
+        <w:t xml:space="preserve"> </w:t>
+      </w:r>
+      <w:r>
+        <w:rPr>
+          <w:i/>
+        </w:rPr>
+        <w:t xml:space="preserve">May 2016 – May 2018</w:t>
       </w:r>
     </w:p>
     <w:p>
       <w:pPr>
         <w:pStyle w:val="Compact"/>
-        <w:pStyle w:val="Definition"/>
         <w:numPr>
           <w:numId w:val="1006"/>
           <w:ilvl w:val="0"/>
         </w:numPr>
       </w:pPr>
       <w:r>
-        <w:t xml:space="preserve">Measured causes of poor performance in the system and optimized them</w:t>
+        <w:t xml:space="preserve">Principles of Reactive Programming -</w:t>
+      </w:r>
+      <w:r>
+        <w:t xml:space="preserve"> </w:t>
+      </w:r>
+      <w:r>
+        <w:rPr>
+          <w:i/>
+        </w:rPr>
+        <w:t xml:space="preserve">January 2014</w:t>
       </w:r>
     </w:p>
     <w:p>
       <w:pPr>
         <w:pStyle w:val="Compact"/>
-        <w:pStyle w:val="Definition"/>
         <w:numPr>
           <w:numId w:val="1006"/>
           <w:ilvl w:val="0"/>
         </w:numPr>
       </w:pPr>
       <w:r>
-        <w:t xml:space="preserve">Designed new system by separating components</w:t>
+        <w:t xml:space="preserve">Functional Programming Principles in Scala -</w:t>
       </w:r>
       <w:r>
         <w:t xml:space="preserve"> </w:t>
       </w:r>
       <w:r>
-        <w:t xml:space="preserve">hence different components could scale separately for different scalability needs</w:t>
-      </w:r>
-    </w:p>
-    <w:p>
-      <w:pPr>
-        <w:pStyle w:val="DefinitionTerm"/>
-      </w:pPr>
-      <w:r>
-        <w:t xml:space="preserve">Modiverse</w:t>
-      </w:r>
-    </w:p>
-    <w:p>
-      <w:pPr>
-        <w:pStyle w:val="Definition"/>
-      </w:pPr>
-      <w:r>
-        <w:t xml:space="preserve">A SAAS platform for remote android device management</w:t>
-      </w:r>
+        <w:rPr>
+          <w:i/>
+        </w:rPr>
+        <w:t xml:space="preserve">December 2012</w:t>
+      </w:r>
+    </w:p>
+    <w:p>
+      <w:pPr>
+        <w:pStyle w:val="Heading2"/>
+      </w:pPr>
+      <w:bookmarkStart w:id="26" w:name="technichal-skills"/>
+      <w:r>
+        <w:t xml:space="preserve">Technichal Skills</w:t>
+      </w:r>
+      <w:bookmarkEnd w:id="26"/>
+    </w:p>
+    <w:p>
+      <w:pPr>
+        <w:pStyle w:val="SourceCode"/>
+      </w:pPr>
+      <w:r>
+        <w:rPr>
+          <w:rStyle w:val="VerbatimChar"/>
+        </w:rPr>
+        <w:t xml:space="preserve">Go • Scala • Python • Java • Ruby</w:t>
+      </w:r>
+      <w:r>
+        <w:br w:type="textWrapping"/>
+      </w:r>
+      <w:r>
+        <w:rPr>
+          <w:rStyle w:val="VerbatimChar"/>
+        </w:rPr>
+        <w:t xml:space="preserve">PostgreSQL • Zookeeper • MySQL • Cassandra • redis • memcached</w:t>
+      </w:r>
+      <w:r>
+        <w:br w:type="textWrapping"/>
+      </w:r>
+      <w:r>
+        <w:rPr>
+          <w:rStyle w:val="VerbatimChar"/>
+        </w:rPr>
+        <w:t xml:space="preserve">AWS • Google Cloud • docker • git • jenkins</w:t>
+      </w:r>
+    </w:p>
+    <w:p>
+      <w:pPr>
+        <w:pStyle w:val="Heading2"/>
+      </w:pPr>
+      <w:bookmarkStart w:id="27" w:name="language-skills"/>
+      <w:r>
+        <w:t xml:space="preserve">Language Skills</w:t>
+      </w:r>
+      <w:bookmarkEnd w:id="27"/>
     </w:p>
     <w:p>
       <w:pPr>
         <w:pStyle w:val="Compact"/>
-        <w:pStyle w:val="Definition"/>
         <w:numPr>
           <w:numId w:val="1007"/>
           <w:ilvl w:val="0"/>
         </w:numPr>
       </w:pPr>
       <w:r>
-        <w:t xml:space="preserve">Written in Scala</w:t>
+        <w:t xml:space="preserve">Turkish (native speaker)</w:t>
       </w:r>
     </w:p>
     <w:p>
       <w:pPr>
         <w:pStyle w:val="Compact"/>
-        <w:pStyle w:val="Definition"/>
         <w:numPr>
           <w:numId w:val="1007"/>
-          <w:ilvl w:val="0"/>
-        </w:numPr>
-      </w:pPr>
-      <w:r>
-        <w:t xml:space="preserve">Built with Play Framework</w:t>
-      </w:r>
-    </w:p>
-    <w:p>
-      <w:pPr>
-        <w:pStyle w:val="DefinitionTerm"/>
-      </w:pPr>
-      <w:r>
-        <w:t xml:space="preserve">Enforce</w:t>
-      </w:r>
-    </w:p>
-    <w:p>
-      <w:pPr>
-        <w:pStyle w:val="Definition"/>
-      </w:pPr>
-      <w:r>
-        <w:t xml:space="preserve">Mobile app to report urban problems to municipalities</w:t>
-      </w:r>
-    </w:p>
-    <w:p>
-      <w:pPr>
-        <w:pStyle w:val="Compact"/>
-        <w:pStyle w:val="Definition"/>
-        <w:numPr>
-          <w:numId w:val="1008"/>
-          <w:ilvl w:val="0"/>
-        </w:numPr>
-      </w:pPr>
-      <w:r>
-        <w:t xml:space="preserve">Developed Android application</w:t>
-      </w:r>
-    </w:p>
-    <w:p>
-      <w:pPr>
-        <w:pStyle w:val="Compact"/>
-        <w:pStyle w:val="Definition"/>
-        <w:numPr>
-          <w:numId w:val="1008"/>
-          <w:ilvl w:val="0"/>
-        </w:numPr>
-      </w:pPr>
-      <w:r>
-        <w:t xml:space="preserve">Contestant of Google’s Social Entrepreneurship Hackathon</w:t>
-      </w:r>
-    </w:p>
-    <w:p>
-      <w:pPr>
-        <w:pStyle w:val="Heading2"/>
-      </w:pPr>
-      <w:bookmarkStart w:id="25" w:name="certifications"/>
-      <w:bookmarkEnd w:id="25"/>
-      <w:r>
-        <w:t xml:space="preserve">Certifications</w:t>
-      </w:r>
-    </w:p>
-    <w:p>
-      <w:pPr>
-        <w:pStyle w:val="Compact"/>
-        <w:numPr>
-          <w:numId w:val="1009"/>
-          <w:ilvl w:val="0"/>
-        </w:numPr>
-      </w:pPr>
-      <w:r>
-        <w:t xml:space="preserve">AWS Certified Solutions Architect Associate -</w:t>
-      </w:r>
-      <w:r>
-        <w:t xml:space="preserve"> </w:t>
-      </w:r>
-      <w:r>
-        <w:rPr>
-          <w:i/>
-        </w:rPr>
-        <w:t xml:space="preserve">May 2016 – May 2018</w:t>
-      </w:r>
-    </w:p>
-    <w:p>
-      <w:pPr>
-        <w:pStyle w:val="Compact"/>
-        <w:numPr>
-          <w:numId w:val="1009"/>
-          <w:ilvl w:val="0"/>
-        </w:numPr>
-      </w:pPr>
-      <w:r>
-        <w:t xml:space="preserve">Principles of Reactive Programming -</w:t>
-      </w:r>
-      <w:r>
-        <w:t xml:space="preserve"> </w:t>
-      </w:r>
-      <w:r>
-        <w:rPr>
-          <w:i/>
-        </w:rPr>
-        <w:t xml:space="preserve">January 2014</w:t>
-      </w:r>
-    </w:p>
-    <w:p>
-      <w:pPr>
-        <w:pStyle w:val="Compact"/>
-        <w:numPr>
-          <w:numId w:val="1009"/>
-          <w:ilvl w:val="0"/>
-        </w:numPr>
-      </w:pPr>
-      <w:r>
-        <w:t xml:space="preserve">Functional Programming Principles in Scala -</w:t>
-      </w:r>
-      <w:r>
-        <w:t xml:space="preserve"> </w:t>
-      </w:r>
-      <w:r>
-        <w:rPr>
-          <w:i/>
-        </w:rPr>
-        <w:t xml:space="preserve">December 2012</w:t>
-      </w:r>
-    </w:p>
-    <w:p>
-      <w:pPr>
-        <w:pStyle w:val="Heading2"/>
-      </w:pPr>
-      <w:bookmarkStart w:id="26" w:name="technichal-skills"/>
-      <w:bookmarkEnd w:id="26"/>
-      <w:r>
-        <w:t xml:space="preserve">Technichal Skills</w:t>
-      </w:r>
-    </w:p>
-    <w:p>
-      <w:pPr>
-        <w:pStyle w:val="SourceCode"/>
-      </w:pPr>
-      <w:r>
-        <w:rPr>
-          <w:rStyle w:val="VerbatimChar"/>
-        </w:rPr>
-        <w:t xml:space="preserve">Scala • Ruby • Java • Python</w:t>
-      </w:r>
-      <w:r>
-        <w:br w:type="textWrapping"/>
-      </w:r>
-      <w:r>
-        <w:rPr>
-          <w:rStyle w:val="VerbatimChar"/>
-        </w:rPr>
-        <w:t xml:space="preserve">Play Framework • akka • http4s • Monix • Ruby on Rails</w:t>
-      </w:r>
-      <w:r>
-        <w:br w:type="textWrapping"/>
-      </w:r>
-      <w:r>
-        <w:rPr>
-          <w:rStyle w:val="VerbatimChar"/>
-        </w:rPr>
-        <w:t xml:space="preserve">PostgreSQL • MySQL • Cassandra • redis • memcached</w:t>
-      </w:r>
-      <w:r>
-        <w:br w:type="textWrapping"/>
-      </w:r>
-      <w:r>
-        <w:rPr>
-          <w:rStyle w:val="VerbatimChar"/>
-        </w:rPr>
-        <w:t xml:space="preserve">sbt • jenkins • git</w:t>
-      </w:r>
-      <w:r>
-        <w:br w:type="textWrapping"/>
-      </w:r>
-      <w:r>
-        <w:rPr>
-          <w:rStyle w:val="VerbatimChar"/>
-        </w:rPr>
-        <w:t xml:space="preserve">AWS • docker • nix • marathon • mesos</w:t>
-      </w:r>
-    </w:p>
-    <w:p>
-      <w:pPr>
-        <w:pStyle w:val="Heading2"/>
-      </w:pPr>
-      <w:bookmarkStart w:id="27" w:name="language-skills"/>
-      <w:bookmarkEnd w:id="27"/>
-      <w:r>
-        <w:t xml:space="preserve">Language Skills</w:t>
-      </w:r>
-    </w:p>
-    <w:p>
-      <w:pPr>
-        <w:pStyle w:val="Compact"/>
-        <w:numPr>
-          <w:numId w:val="1010"/>
-          <w:ilvl w:val="0"/>
-        </w:numPr>
-      </w:pPr>
-      <w:r>
-        <w:t xml:space="preserve">Turkish (native speaker)</w:t>
-      </w:r>
-    </w:p>
-    <w:p>
-      <w:pPr>
-        <w:pStyle w:val="Compact"/>
-        <w:numPr>
-          <w:numId w:val="1010"/>
           <w:ilvl w:val="0"/>
         </w:numPr>
       </w:pPr>
@@ -811,12 +591,16 @@
         <w:br w:type="textWrapping"/>
       </w:r>
       <w:r>
-        <w:t xml:space="preserve">Sakızgülü sok. Taranto apt. No: 7 Daire: 6 Bahariye - Kadıköy, İstanbul</w:t>
+        <w:t xml:space="preserve">Sarıkanarya Sokak No: 19 Daire: 8 - Kozyatağı - Kadıköy, İstanbul</w:t>
       </w:r>
     </w:p>
     <w:sectPr/>
   </w:body>
 </w:document>
+</file>
+
+<file path=word/comments.xml><?xml version="1.0" encoding="utf-8"?>
+<w:comments xmlns:w="http://schemas.openxmlformats.org/wordprocessingml/2006/main" xmlns:m="http://schemas.openxmlformats.org/officeDocument/2006/math" xmlns:r="http://schemas.openxmlformats.org/officeDocument/2006/relationships" xmlns:o="urn:schemas-microsoft-com:office:office" xmlns:v="urn:schemas-microsoft-com:vml" xmlns:w10="urn:schemas-microsoft-com:office:word" xmlns:a="http://schemas.openxmlformats.org/drawingml/2006/main" xmlns:pic="http://schemas.openxmlformats.org/drawingml/2006/picture" xmlns:wp="http://schemas.openxmlformats.org/drawingml/2006/wordprocessingDrawing"/>
 </file>
 
 <file path=word/footnotes.xml><?xml version="1.0" encoding="utf-8"?>
@@ -840,8 +624,8 @@
 
 <file path=word/numbering.xml><?xml version="1.0" encoding="utf-8"?>
 <w:numbering xmlns:w="http://schemas.openxmlformats.org/wordprocessingml/2006/main">
-  <w:abstractNum w:abstractNumId="0">
-    <w:nsid w:val="e17f69ba"/>
+  <w:abstractNum w:abstractNumId="990">
+    <w:nsid w:val="170cd2de"/>
     <w:multiLevelType w:val="multilevel"/>
     <w:lvl w:ilvl="0">
       <w:numFmt w:val="bullet"/>
@@ -920,9 +704,31 @@
         <w:ind w:left="4800" w:hanging="480"/>
       </w:pPr>
     </w:lvl>
+    <w:lvl w:ilvl="7">
+      <w:numFmt w:val="bullet"/>
+      <w:lvlText w:val=" "/>
+      <w:lvlJc w:val="left"/>
+      <w:pPr>
+        <w:tabs>
+          <w:tab w:val="num" w:pos="5040"/>
+        </w:tabs>
+        <w:ind w:left="5520" w:hanging="480"/>
+      </w:pPr>
+    </w:lvl>
+    <w:lvl w:ilvl="8">
+      <w:numFmt w:val="bullet"/>
+      <w:lvlText w:val=" "/>
+      <w:lvlJc w:val="left"/>
+      <w:pPr>
+        <w:tabs>
+          <w:tab w:val="num" w:pos="5760"/>
+        </w:tabs>
+        <w:ind w:left="6240" w:hanging="480"/>
+      </w:pPr>
+    </w:lvl>
   </w:abstractNum>
   <w:abstractNum w:abstractNumId="990">
-    <w:nsid w:val="f91b2da2"/>
+    <w:nsid w:val="2ec076b3"/>
     <w:multiLevelType w:val="multilevel"/>
     <w:lvl w:ilvl="0">
       <w:numFmt w:val="bullet"/>
@@ -1001,9 +807,31 @@
         <w:ind w:left="4800" w:hanging="480"/>
       </w:pPr>
     </w:lvl>
+    <w:lvl w:ilvl="7">
+      <w:numFmt w:val="bullet"/>
+      <w:lvlText w:val=" "/>
+      <w:lvlJc w:val="left"/>
+      <w:pPr>
+        <w:tabs>
+          <w:tab w:val="num" w:pos="5040"/>
+        </w:tabs>
+        <w:ind w:left="5520" w:hanging="480"/>
+      </w:pPr>
+    </w:lvl>
+    <w:lvl w:ilvl="8">
+      <w:numFmt w:val="bullet"/>
+      <w:lvlText w:val=" "/>
+      <w:lvlJc w:val="left"/>
+      <w:pPr>
+        <w:tabs>
+          <w:tab w:val="num" w:pos="5760"/>
+        </w:tabs>
+        <w:ind w:left="6240" w:hanging="480"/>
+      </w:pPr>
+    </w:lvl>
   </w:abstractNum>
   <w:abstractNum w:abstractNumId="991">
-    <w:nsid w:val="bce3401e"/>
+    <w:nsid w:val="9a1e5238"/>
     <w:multiLevelType w:val="multilevel"/>
     <w:lvl w:ilvl="0">
       <w:numFmt w:val="bullet"/>
@@ -1082,9 +910,31 @@
         <w:ind w:left="4800" w:hanging="480"/>
       </w:pPr>
     </w:lvl>
+    <w:lvl w:ilvl="7">
+      <w:numFmt w:val="bullet"/>
+      <w:lvlText w:val="–"/>
+      <w:lvlJc w:val="left"/>
+      <w:pPr>
+        <w:tabs>
+          <w:tab w:val="num" w:pos="5040"/>
+        </w:tabs>
+        <w:ind w:left="5520" w:hanging="480"/>
+      </w:pPr>
+    </w:lvl>
+    <w:lvl w:ilvl="8">
+      <w:numFmt w:val="bullet"/>
+      <w:lvlText w:val="•"/>
+      <w:lvlJc w:val="left"/>
+      <w:pPr>
+        <w:tabs>
+          <w:tab w:val="num" w:pos="5760"/>
+        </w:tabs>
+        <w:ind w:left="6240" w:hanging="480"/>
+      </w:pPr>
+    </w:lvl>
   </w:abstractNum>
-  <w:num w:numId="1">
-    <w:abstractNumId w:val="0"/>
+  <w:num w:numId="1000">
+    <w:abstractNumId w:val="990"/>
   </w:num>
   <w:num w:numId="1000">
     <w:abstractNumId w:val="990"/>
@@ -1110,15 +960,6 @@
   <w:num w:numId="1007">
     <w:abstractNumId w:val="991"/>
   </w:num>
-  <w:num w:numId="1008">
-    <w:abstractNumId w:val="991"/>
-  </w:num>
-  <w:num w:numId="1009">
-    <w:abstractNumId w:val="991"/>
-  </w:num>
-  <w:num w:numId="1010">
-    <w:abstractNumId w:val="991"/>
-  </w:num>
 </w:numbering>
 </file>
 
@@ -1375,6 +1216,66 @@
       <w:szCs w:val="24"/>
     </w:rPr>
   </w:style>
+  <w:style w:type="paragraph" w:styleId="Heading7">
+    <w:name w:val="Heading 7"/>
+    <w:basedOn w:val="Normal"/>
+    <w:next w:val="BodyText"/>
+    <w:uiPriority w:val="9"/>
+    <w:unhideWhenUsed/>
+    <w:qFormat/>
+    <w:pPr>
+      <w:keepNext/>
+      <w:keepLines/>
+      <w:spacing w:before="200" w:after="0"/>
+      <w:outlineLvl w:val="6"/>
+    </w:pPr>
+    <w:rPr>
+      <w:rFonts w:asciiTheme="majorHAnsi" w:eastAsiaTheme="majorEastAsia" w:hAnsiTheme="majorHAnsi" w:cstheme="majorBidi"/>
+      <w:color w:val="4F81BD" w:themeColor="accent1"/>
+      <w:sz w:val="24"/>
+      <w:szCs w:val="24"/>
+    </w:rPr>
+  </w:style>
+  <w:style w:type="paragraph" w:styleId="Heading8">
+    <w:name w:val="Heading 8"/>
+    <w:basedOn w:val="Normal"/>
+    <w:next w:val="BodyText"/>
+    <w:uiPriority w:val="9"/>
+    <w:unhideWhenUsed/>
+    <w:qFormat/>
+    <w:pPr>
+      <w:keepNext/>
+      <w:keepLines/>
+      <w:spacing w:before="200" w:after="0"/>
+      <w:outlineLvl w:val="7"/>
+    </w:pPr>
+    <w:rPr>
+      <w:rFonts w:asciiTheme="majorHAnsi" w:eastAsiaTheme="majorEastAsia" w:hAnsiTheme="majorHAnsi" w:cstheme="majorBidi"/>
+      <w:color w:val="4F81BD" w:themeColor="accent1"/>
+      <w:sz w:val="24"/>
+      <w:szCs w:val="24"/>
+    </w:rPr>
+  </w:style>
+  <w:style w:type="paragraph" w:styleId="Heading9">
+    <w:name w:val="Heading 9"/>
+    <w:basedOn w:val="Normal"/>
+    <w:next w:val="BodyText"/>
+    <w:uiPriority w:val="9"/>
+    <w:unhideWhenUsed/>
+    <w:qFormat/>
+    <w:pPr>
+      <w:keepNext/>
+      <w:keepLines/>
+      <w:spacing w:before="200" w:after="0"/>
+      <w:outlineLvl w:val="8"/>
+    </w:pPr>
+    <w:rPr>
+      <w:rFonts w:asciiTheme="majorHAnsi" w:eastAsiaTheme="majorEastAsia" w:hAnsiTheme="majorHAnsi" w:cstheme="majorBidi"/>
+      <w:color w:val="4F81BD" w:themeColor="accent1"/>
+      <w:sz w:val="24"/>
+      <w:szCs w:val="24"/>
+    </w:rPr>
+  </w:style>
   <w:style w:type="paragraph" w:styleId="BlockText">
     <w:name w:val="Block Text"/>
     <w:basedOn w:val="BodyText"/>
@@ -1406,8 +1307,9 @@
     <w:semiHidden/>
     <w:unhideWhenUsed/>
   </w:style>
-  <w:style w:type="table" w:default="1" w:styleId="TableNormal">
-    <w:name w:val="Normal Table"/>
+  <w:style w:type="table" w:default="1" w:styleId="Table">
+    <w:name w:val="Table"/>
+    <w:basedOn w:val="TableNormal"/>
     <w:semiHidden/>
     <w:unhideWhenUsed/>
     <w:qFormat/>
@@ -1464,8 +1366,8 @@
     <w:name w:val="Figure"/>
     <w:basedOn w:val="Normal"/>
   </w:style>
-  <w:style w:type="paragraph" w:customStyle="1" w:styleId="FigureWithCaption">
-    <w:name w:val="Figure with Caption"/>
+  <w:style w:type="paragraph" w:customStyle="1" w:styleId="CaptionedFigure">
+    <w:name w:val="Captioned Figure"/>
     <w:basedOn w:val="Figure"/>
     <w:pPr>
       <w:keepNext/>

</xml_diff>